<commit_message>
Added more to the dash doc
</commit_message>
<xml_diff>
--- a/DASH.docx
+++ b/DASH.docx
@@ -483,88 +483,86 @@
       <w:pPr>
         <w:pStyle w:val="NoSpacing"/>
       </w:pPr>
-      <w:bookmarkStart w:id="0" w:name="_GoBack"/>
+    </w:p>
+    <w:p>
+      <w:pPr>
+        <w:pStyle w:val="Heading2"/>
+      </w:pPr>
+      <w:r>
+        <w:rPr>
+          <w:u w:val="single"/>
+        </w:rPr>
+        <w:t>commands.h</w:t>
+      </w:r>
+    </w:p>
+    <w:p>
+      <w:pPr>
+        <w:pStyle w:val="NoSpacing"/>
+      </w:pPr>
+      <w:r>
+        <w:t>This file is used solely for function prototypes and include statements.</w:t>
+      </w:r>
+    </w:p>
+    <w:p>
+      <w:pPr>
+        <w:pStyle w:val="NoSpacing"/>
+      </w:pPr>
+    </w:p>
+    <w:p>
+      <w:pPr>
+        <w:pStyle w:val="Heading2"/>
+      </w:pPr>
+      <w:r>
+        <w:rPr>
+          <w:u w:val="single"/>
+        </w:rPr>
+        <w:t>commands.c</w:t>
+      </w:r>
+    </w:p>
+    <w:p>
+      <w:pPr>
+        <w:pStyle w:val="Heading3"/>
+      </w:pPr>
+      <w:r>
+        <w:t>int systat()</w:t>
+      </w:r>
+    </w:p>
+    <w:p>
+      <w:pPr>
+        <w:pStyle w:val="NoSpacing"/>
+      </w:pPr>
+      <w:r>
+        <w:rPr>
+          <w:b/>
+        </w:rPr>
+        <w:t>Description:</w:t>
+      </w:r>
+      <w:r>
+        <w:t xml:space="preserve"> </w:t>
+      </w:r>
+      <w:r>
+        <w:t xml:space="preserve">The systat function is a helper function meant to handle the systat command in its entirety. The function </w:t>
+      </w:r>
+      <w:r>
+        <w:t xml:space="preserve">ignores any command arguments as it requires none. It begins by creating a file pointer, buffer, a int for storing the size of the bytes read in, and two strings for managing a large substring between two points of a read file. The function repeats itself 3 times and has a fourth section that is </w:t>
+      </w:r>
+      <w:r>
+        <w:t>like</w:t>
+      </w:r>
+      <w:r>
+        <w:t xml:space="preserve"> the first </w:t>
+      </w:r>
+      <w:r>
+        <w:t>3 but</w:t>
+      </w:r>
+      <w:r>
+        <w:t xml:space="preserve"> includes a small subsection to get a specific substring of the larger file. The pattern uses the file pointer to open either “version”, “uptime”, “meminfo”, or “cpuinfo” in the /proc/ directory and the file is read in. Once read in, the contents are dumped to stdout with a header letting the user know the type of file that was read. “/proc/cpuinfo” is the only file that is handled differently in that the file is read in, then two different copies are made from the “</w:t>
+      </w:r>
+      <w:bookmarkStart w:id="0" w:name="_Hlk506452239"/>
+      <w:r>
+        <w:t>vendor_id</w:t>
+      </w:r>
       <w:bookmarkEnd w:id="0"/>
-    </w:p>
-    <w:p>
-      <w:pPr>
-        <w:pStyle w:val="Heading2"/>
-      </w:pPr>
-      <w:r>
-        <w:rPr>
-          <w:u w:val="single"/>
-        </w:rPr>
-        <w:t>commands.h</w:t>
-      </w:r>
-    </w:p>
-    <w:p>
-      <w:pPr>
-        <w:pStyle w:val="NoSpacing"/>
-      </w:pPr>
-      <w:r>
-        <w:t>This file is used solely for function prototypes and include statements.</w:t>
-      </w:r>
-    </w:p>
-    <w:p>
-      <w:pPr>
-        <w:pStyle w:val="NoSpacing"/>
-      </w:pPr>
-    </w:p>
-    <w:p>
-      <w:pPr>
-        <w:pStyle w:val="Heading2"/>
-      </w:pPr>
-      <w:r>
-        <w:rPr>
-          <w:u w:val="single"/>
-        </w:rPr>
-        <w:t>commands.c</w:t>
-      </w:r>
-    </w:p>
-    <w:p>
-      <w:pPr>
-        <w:pStyle w:val="Heading3"/>
-      </w:pPr>
-      <w:r>
-        <w:t>int systat()</w:t>
-      </w:r>
-    </w:p>
-    <w:p>
-      <w:pPr>
-        <w:pStyle w:val="NoSpacing"/>
-      </w:pPr>
-      <w:r>
-        <w:rPr>
-          <w:b/>
-        </w:rPr>
-        <w:t>Description:</w:t>
-      </w:r>
-      <w:r>
-        <w:t xml:space="preserve"> </w:t>
-      </w:r>
-      <w:r>
-        <w:t xml:space="preserve">The systat function is a helper function meant to handle the systat command in its entirety. The function </w:t>
-      </w:r>
-      <w:r>
-        <w:t xml:space="preserve">ignores any command arguments as it requires none. It begins by creating a file pointer, buffer, a int for storing the size of the bytes read in, and two strings for managing a large substring between two points of a read file. The function repeats itself 3 times and has a fourth section that is </w:t>
-      </w:r>
-      <w:r>
-        <w:t>like</w:t>
-      </w:r>
-      <w:r>
-        <w:t xml:space="preserve"> the first </w:t>
-      </w:r>
-      <w:r>
-        <w:t>3 but</w:t>
-      </w:r>
-      <w:r>
-        <w:t xml:space="preserve"> includes a small subsection to get a specific substring of the larger file. The pattern uses the file pointer to open either “version”, “uptime”, “meminfo”, or “cpuinfo” in the /proc/ directory and the file is read in. Once read in, the contents are dumped to stdout with a header letting the user know the type of file that was read. “/proc/cpuinfo” is the only file that is handled differently in that the file is read in, then two different copies are made from the “</w:t>
-      </w:r>
-      <w:bookmarkStart w:id="1" w:name="_Hlk506452239"/>
-      <w:r>
-        <w:t>vendor_id</w:t>
-      </w:r>
-      <w:bookmarkEnd w:id="1"/>
       <w:r>
         <w:t>” line down to eof and “physical id” down to eof, the two substring lengths are subtracted from each other and a null terminator is put in the character index of that difference in the “vendor_id” substring. This string is then output to the terminal instead of the file buffer.</w:t>
       </w:r>
@@ -857,7 +855,254 @@
         <w:t xml:space="preserve"> To test pid() </w:t>
       </w:r>
       <w:r>
-        <w:t>I gave it invalid input, valid input, no input, unexpected input, etc. Originally, upon entering the /proc/ folder all contents were displayed, then a filter was placed to only let folders with a numeric name be displayed, when the filter worked and was validated to be showing the correct folder, the output was replaced with a sub-function similar to the one in the cmdnm command.</w:t>
+        <w:t xml:space="preserve">I gave it invalid input, valid input, no input, unexpected input, etc. Originally, upon entering the /proc/ folder all contents were displayed, then a filter was placed to only let folders with a numeric name be displayed, when the filter worked and was validated to be showing the correct folder, the output was replaced with a sub-function </w:t>
+      </w:r>
+      <w:proofErr w:type="gramStart"/>
+      <w:r>
+        <w:t>similar to</w:t>
+      </w:r>
+      <w:proofErr w:type="gramEnd"/>
+      <w:r>
+        <w:t xml:space="preserve"> the one in the cmdnm command.</w:t>
+      </w:r>
+    </w:p>
+    <w:p>
+      <w:pPr>
+        <w:pStyle w:val="NoSpacing"/>
+      </w:pPr>
+    </w:p>
+    <w:p>
+      <w:pPr>
+        <w:pStyle w:val="Heading3"/>
+      </w:pPr>
+      <w:r>
+        <w:t>int sig(char **</w:t>
+      </w:r>
+      <w:proofErr w:type="spellStart"/>
+      <w:r>
+        <w:t>args</w:t>
+      </w:r>
+      <w:proofErr w:type="spellEnd"/>
+      <w:r>
+        <w:t>)</w:t>
+      </w:r>
+    </w:p>
+    <w:p>
+      <w:pPr>
+        <w:pStyle w:val="NoSpacing"/>
+      </w:pPr>
+      <w:r>
+        <w:rPr>
+          <w:b/>
+        </w:rPr>
+        <w:t>Description:</w:t>
+      </w:r>
+      <w:r>
+        <w:t xml:space="preserve"> sig handles sending a signal number to a specific process. The signal</w:t>
+      </w:r>
+      <w:r>
+        <w:t xml:space="preserve"> </w:t>
+      </w:r>
+      <w:r>
+        <w:t>number is passed as the first argument and the pid to send it to is</w:t>
+      </w:r>
+      <w:r>
+        <w:t xml:space="preserve"> </w:t>
+      </w:r>
+      <w:r>
+        <w:t>given as the second argument. The function validates the two arguments</w:t>
+      </w:r>
+      <w:r>
+        <w:t xml:space="preserve"> </w:t>
+      </w:r>
+      <w:r>
+        <w:t>and then runs the kill function to send the signal if it can. If any</w:t>
+      </w:r>
+      <w:r>
+        <w:t xml:space="preserve"> </w:t>
+      </w:r>
+      <w:r>
+        <w:t>issues</w:t>
+      </w:r>
+      <w:r>
+        <w:t xml:space="preserve"> </w:t>
+      </w:r>
+      <w:r>
+        <w:t>come up a -1 is returned out, else a 0 is returned.</w:t>
+      </w:r>
+    </w:p>
+    <w:p>
+      <w:pPr>
+        <w:pStyle w:val="NoSpacing"/>
+      </w:pPr>
+      <w:r>
+        <w:rPr>
+          <w:b/>
+        </w:rPr>
+        <w:t>Inputs:</w:t>
+      </w:r>
+      <w:r>
+        <w:t xml:space="preserve"> char **</w:t>
+      </w:r>
+      <w:proofErr w:type="spellStart"/>
+      <w:r>
+        <w:t>args</w:t>
+      </w:r>
+      <w:proofErr w:type="spellEnd"/>
+      <w:r>
+        <w:t xml:space="preserve"> - a list of command arguments</w:t>
+      </w:r>
+    </w:p>
+    <w:p>
+      <w:pPr>
+        <w:pStyle w:val="NoSpacing"/>
+      </w:pPr>
+      <w:r>
+        <w:rPr>
+          <w:b/>
+        </w:rPr>
+        <w:t>Outputs:</w:t>
+      </w:r>
+      <w:r>
+        <w:t xml:space="preserve"> 0 if successful</w:t>
+      </w:r>
+    </w:p>
+    <w:p>
+      <w:pPr>
+        <w:pStyle w:val="NoSpacing"/>
+      </w:pPr>
+      <w:r>
+        <w:lastRenderedPageBreak/>
+        <w:t xml:space="preserve">         -1 if the input is invalid or kill could not run</w:t>
+      </w:r>
+    </w:p>
+    <w:p>
+      <w:pPr>
+        <w:pStyle w:val="NoSpacing"/>
+      </w:pPr>
+      <w:r>
+        <w:rPr>
+          <w:b/>
+        </w:rPr>
+        <w:t>Testing:</w:t>
+      </w:r>
+      <w:r>
+        <w:t xml:space="preserve"> sig was tested by sending signals to various processes running, including the dash process itself, and expected a response of some kind from these processes. When testing signals sent to itself, the signal handling subroutines would spit out which signal the process caught.</w:t>
+      </w:r>
+      <w:bookmarkStart w:id="1" w:name="_GoBack"/>
+      <w:bookmarkEnd w:id="1"/>
+    </w:p>
+    <w:p>
+      <w:pPr>
+        <w:pStyle w:val="NoSpacing"/>
+      </w:pPr>
+    </w:p>
+    <w:p>
+      <w:pPr>
+        <w:pStyle w:val="Heading3"/>
+      </w:pPr>
+      <w:r>
+        <w:t>int cd(char *path)</w:t>
+      </w:r>
+    </w:p>
+    <w:p>
+      <w:pPr>
+        <w:pStyle w:val="NoSpacing"/>
+      </w:pPr>
+      <w:r>
+        <w:rPr>
+          <w:b/>
+        </w:rPr>
+        <w:t xml:space="preserve">Description: </w:t>
+      </w:r>
+      <w:r>
+        <w:t xml:space="preserve">cd is a function that runs the </w:t>
+      </w:r>
+      <w:proofErr w:type="spellStart"/>
+      <w:r>
+        <w:t>chdir</w:t>
+      </w:r>
+      <w:proofErr w:type="spellEnd"/>
+      <w:r>
+        <w:t xml:space="preserve"> function to change the </w:t>
+      </w:r>
+      <w:r>
+        <w:t>working d</w:t>
+      </w:r>
+      <w:r>
+        <w:t xml:space="preserve">irectory given a valid path. If the given path is invalid, </w:t>
+      </w:r>
+      <w:proofErr w:type="spellStart"/>
+      <w:r>
+        <w:t>chdir</w:t>
+      </w:r>
+      <w:proofErr w:type="spellEnd"/>
+      <w:r>
+        <w:t xml:space="preserve"> will</w:t>
+      </w:r>
+      <w:r>
+        <w:t xml:space="preserve"> </w:t>
+      </w:r>
+      <w:r>
+        <w:t xml:space="preserve">fail and </w:t>
+      </w:r>
+      <w:proofErr w:type="spellStart"/>
+      <w:r>
+        <w:t>perror</w:t>
+      </w:r>
+      <w:proofErr w:type="spellEnd"/>
+      <w:r>
+        <w:t xml:space="preserve"> will output a message explaining why.</w:t>
+      </w:r>
+    </w:p>
+    <w:p>
+      <w:pPr>
+        <w:pStyle w:val="NoSpacing"/>
+      </w:pPr>
+      <w:r>
+        <w:rPr>
+          <w:b/>
+        </w:rPr>
+        <w:t>Inputs:</w:t>
+      </w:r>
+      <w:r>
+        <w:t xml:space="preserve"> char *path - the relative or absolute path to change to</w:t>
+      </w:r>
+    </w:p>
+    <w:p>
+      <w:pPr>
+        <w:pStyle w:val="NoSpacing"/>
+      </w:pPr>
+      <w:r>
+        <w:rPr>
+          <w:b/>
+        </w:rPr>
+        <w:t>Outputs:</w:t>
+      </w:r>
+      <w:r>
+        <w:t xml:space="preserve"> 0 if successful directory change</w:t>
+      </w:r>
+    </w:p>
+    <w:p>
+      <w:pPr>
+        <w:pStyle w:val="NoSpacing"/>
+      </w:pPr>
+      <w:r>
+        <w:t xml:space="preserve">         -1 if the directory could not switch</w:t>
+      </w:r>
+    </w:p>
+    <w:p>
+      <w:pPr>
+        <w:pStyle w:val="NoSpacing"/>
+      </w:pPr>
+      <w:r>
+        <w:rPr>
+          <w:b/>
+        </w:rPr>
+        <w:t>Testing:</w:t>
+      </w:r>
+      <w:r>
+        <w:t xml:space="preserve"> The cd command was tested by giving valid and invalid absolute and relative addresses, on success I expected no output and an ‘ls’ command to show the changed directory, and on failure I expected a “could not change directory” message and an ‘ls’ to show no directory change. </w:t>
       </w:r>
     </w:p>
     <w:p>
@@ -931,7 +1176,6 @@
         <w:rPr>
           <w:b/>
         </w:rPr>
-        <w:lastRenderedPageBreak/>
         <w:t>Testing:</w:t>
       </w:r>
       <w:r>
@@ -2158,7 +2402,7 @@
 </file>
 
 <file path=customXml/itemProps1.xml><?xml version="1.0" encoding="utf-8"?>
-<ds:datastoreItem xmlns:ds="http://schemas.openxmlformats.org/officeDocument/2006/customXml" ds:itemID="{2A26426B-19DA-4B99-87DD-A0290470694B}">
+<ds:datastoreItem xmlns:ds="http://schemas.openxmlformats.org/officeDocument/2006/customXml" ds:itemID="{0CB27F15-D498-40F2-8EDB-670DF0580643}">
   <ds:schemaRefs>
     <ds:schemaRef ds:uri="http://schemas.openxmlformats.org/officeDocument/2006/bibliography"/>
   </ds:schemaRefs>

</xml_diff>

<commit_message>
Finished up the documentation thus far, need to revisit the help command and signal handling before completion though.
</commit_message>
<xml_diff>
--- a/DASH.docx
+++ b/DASH.docx
@@ -45,97 +45,7 @@
     </w:p>
     <w:p>
       <w:r>
-        <w:t>DASH is a DiAgnostics SHell program. It runs a loop</w:t>
-      </w:r>
-      <w:r>
-        <w:t xml:space="preserve"> </w:t>
-      </w:r>
-      <w:r>
-        <w:t>prompting the user for a command with a 'dash&gt;' prompt. A list of</w:t>
-      </w:r>
-      <w:r>
-        <w:t xml:space="preserve"> </w:t>
-      </w:r>
-      <w:r>
-        <w:t>valid</w:t>
-      </w:r>
-      <w:r>
-        <w:t xml:space="preserve"> </w:t>
-      </w:r>
-      <w:r>
-        <w:t>commands and their usage can be pulled up using the 'help' command. The program handles running a set of intrinsic commands like 'pid',</w:t>
-      </w:r>
-      <w:r>
-        <w:t xml:space="preserve"> </w:t>
-      </w:r>
-      <w:r>
-        <w:t>'cmdnm',</w:t>
-      </w:r>
-      <w:r>
-        <w:t xml:space="preserve"> </w:t>
-      </w:r>
-      <w:r>
-        <w:t xml:space="preserve">'systat', 'signal', and 'cd' while giving access to </w:t>
-      </w:r>
-      <w:r>
-        <w:t>Linux</w:t>
-      </w:r>
-      <w:r>
-        <w:t xml:space="preserve"> commands from</w:t>
-      </w:r>
-      <w:r>
-        <w:t xml:space="preserve"> </w:t>
-      </w:r>
-      <w:r>
-        <w:t>the /bin/ directory. The shell can also handle redirecting stdout and/or</w:t>
-      </w:r>
-      <w:r>
-        <w:t xml:space="preserve"> </w:t>
-      </w:r>
-      <w:r>
-        <w:t>stdin as well as piping one commands output as another commands input. The program achieves this by running each command as a forked process and</w:t>
-      </w:r>
-      <w:r>
-        <w:t xml:space="preserve"> </w:t>
-      </w:r>
-      <w:r>
-        <w:t>then handling each command, if the command is an intrinsic function of the</w:t>
-      </w:r>
-      <w:r>
-        <w:t xml:space="preserve"> </w:t>
-      </w:r>
-      <w:r>
-        <w:t>shell then no other process is forked, if the command is not an intrinsic</w:t>
-      </w:r>
-      <w:r>
-        <w:t xml:space="preserve"> </w:t>
-      </w:r>
-      <w:r>
-        <w:t xml:space="preserve">function, another process is </w:t>
-      </w:r>
-      <w:r>
-        <w:t>forked,</w:t>
-      </w:r>
-      <w:r>
-        <w:t xml:space="preserve"> and the command is executed on that process instead,</w:t>
-      </w:r>
-      <w:r>
-        <w:t xml:space="preserve"> </w:t>
-      </w:r>
-      <w:r>
-        <w:t>returning when finished. Any signal received by the program</w:t>
-      </w:r>
-      <w:r>
-        <w:t xml:space="preserve"> </w:t>
-      </w:r>
-      <w:r>
-        <w:t>will be caught by the diagnostic shell as well as the signal number will</w:t>
-      </w:r>
-      <w:r>
-        <w:t xml:space="preserve"> </w:t>
-      </w:r>
-      <w:r>
-        <w:t>be displayed when received.</w:t>
+        <w:t>DASH is a DiAgnostics SHell program. It runs a loop prompting the user for a command with a 'dash&gt;' prompt. A list of valid commands and their usage can be pulled up using the 'help' command. The program handles running a set of intrinsic commands like 'pid', 'cmdnm', 'systat', 'signal', and 'cd' while giving access to Linux commands from the /bin/ directory. The shell can also handle redirecting stdout and/or stdin as well as piping one commands output as another commands input. The program achieves this by running each command as a forked process and then handling each command, if the command is an intrinsic function of the shell then no other process is forked, if the command is not an intrinsic function, another process is forked, and the command is executed on that process instead, returning when finished. Any signal received by the program will be caught by the diagnostic shell as well as the signal number will be displayed when received.</w:t>
       </w:r>
     </w:p>
     <w:p/>
@@ -218,6 +128,7 @@
         <w:pStyle w:val="Heading1"/>
       </w:pPr>
       <w:r>
+        <w:lastRenderedPageBreak/>
         <w:t>Function Documentation</w:t>
       </w:r>
     </w:p>
@@ -232,7 +143,13 @@
         <w:rPr>
           <w:u w:val="single"/>
         </w:rPr>
-        <w:t>main.c</w:t>
+        <w:t>dash</w:t>
+      </w:r>
+      <w:r>
+        <w:rPr>
+          <w:u w:val="single"/>
+        </w:rPr>
+        <w:t>.c</w:t>
       </w:r>
     </w:p>
     <w:p>
@@ -420,11 +337,7 @@
         <w:t>handleCommand begins with error checking that a rogue null command or newline character doesn’t exist, and either exits out of that command or replaces with a null terminator if a newline exists. First the commands are checked for any redirects and handles swapping our input and output file descriptors with the appropriate redirect</w:t>
       </w:r>
       <w:r>
-        <w:t xml:space="preserve">, then we handle any </w:t>
-      </w:r>
-      <w:r>
-        <w:lastRenderedPageBreak/>
-        <w:t>intrinsic functions. If the given command is not an intrinsic function then we assume it is a Linux script we are running and we re-organize the command structure into a single array, fork the process, and run execvp on using the new command arguments. If the command still can’t run then the command is considered invalid and we give an error statement. When all is done we redirect our output back to stdin and stdout and leave the function</w:t>
+        <w:t>, then we handle any intrinsic functions. If the given command is not an intrinsic function then we assume it is a Linux script we are running and we re-organize the command structure into a single array, fork the process, and run execvp on using the new command arguments. If the command still can’t run then the command is considered invalid and we give an error statement. When all is done we redirect our output back to stdin and stdout and leave the function</w:t>
       </w:r>
     </w:p>
     <w:p>
@@ -492,6 +405,7 @@
         <w:rPr>
           <w:u w:val="single"/>
         </w:rPr>
+        <w:lastRenderedPageBreak/>
         <w:t>commands.h</w:t>
       </w:r>
     </w:p>
@@ -686,11 +600,7 @@
         <w:t xml:space="preserve"> </w:t>
       </w:r>
       <w:r>
-        <w:t xml:space="preserve">cmdnm takes in a process id as an input string. This string is first checked for a NULL value, if true, the function outputs the default </w:t>
-      </w:r>
-      <w:r>
-        <w:lastRenderedPageBreak/>
-        <w:t>‘not found’ message and exits the function. If the input is not NULL, the string is checked for any ‘\n’ endings and replaces any with a ‘\0’. Once the string is prepared the string is appended to a “/proc/” string and a “/comm” string is attached to that string, this newly made string is a complete file path to a valid process name for a valid process id. At this point a file pointer, character buffer, and integer for bytes read in are created and the file pointer opens the file given by the file path string. If the file did not open successfully, we can assume that the file and folder are nonexistent and that the given process id is invalid, we then output an error message letting the user know the input is invalid. If the file opened successfully, we read the contents of the file and output the contents to stdout, this gives the user the process name for the entered process id.</w:t>
+        <w:t>cmdnm takes in a process id as an input string. This string is first checked for a NULL value, if true, the function outputs the default ‘not found’ message and exits the function. If the input is not NULL, the string is checked for any ‘\n’ endings and replaces any with a ‘\0’. Once the string is prepared the string is appended to a “/proc/” string and a “/comm” string is attached to that string, this newly made string is a complete file path to a valid process name for a valid process id. At this point a file pointer, character buffer, and integer for bytes read in are created and the file pointer opens the file given by the file path string. If the file did not open successfully, we can assume that the file and folder are nonexistent and that the given process id is invalid, we then output an error message letting the user know the input is invalid. If the file opened successfully, we read the contents of the file and output the contents to stdout, this gives the user the process name for the entered process id.</w:t>
       </w:r>
     </w:p>
     <w:p>
@@ -756,6 +666,7 @@
         <w:rPr>
           <w:b/>
         </w:rPr>
+        <w:lastRenderedPageBreak/>
         <w:t>Testing:</w:t>
       </w:r>
       <w:r>
@@ -869,6 +780,7 @@
     <w:p>
       <w:pPr>
         <w:pStyle w:val="NoSpacing"/>
+        <w:ind w:left="0"/>
       </w:pPr>
     </w:p>
     <w:p>
@@ -876,6 +788,119 @@
         <w:pStyle w:val="Heading3"/>
       </w:pPr>
       <w:r>
+        <w:t>int cd(char *path)</w:t>
+      </w:r>
+    </w:p>
+    <w:p>
+      <w:pPr>
+        <w:pStyle w:val="NoSpacing"/>
+      </w:pPr>
+      <w:r>
+        <w:rPr>
+          <w:b/>
+        </w:rPr>
+        <w:t xml:space="preserve">Description: </w:t>
+      </w:r>
+      <w:r>
+        <w:t xml:space="preserve">cd is a function that runs the </w:t>
+      </w:r>
+      <w:proofErr w:type="spellStart"/>
+      <w:r>
+        <w:t>chdir</w:t>
+      </w:r>
+      <w:proofErr w:type="spellEnd"/>
+      <w:r>
+        <w:t xml:space="preserve"> function to change the </w:t>
+      </w:r>
+      <w:r>
+        <w:t>working d</w:t>
+      </w:r>
+      <w:r>
+        <w:t xml:space="preserve">irectory given a valid path. If the given path is invalid, </w:t>
+      </w:r>
+      <w:proofErr w:type="spellStart"/>
+      <w:r>
+        <w:t>chdir</w:t>
+      </w:r>
+      <w:proofErr w:type="spellEnd"/>
+      <w:r>
+        <w:t xml:space="preserve"> will</w:t>
+      </w:r>
+      <w:r>
+        <w:t xml:space="preserve"> </w:t>
+      </w:r>
+      <w:r>
+        <w:t xml:space="preserve">fail and </w:t>
+      </w:r>
+      <w:proofErr w:type="spellStart"/>
+      <w:r>
+        <w:t>perror</w:t>
+      </w:r>
+      <w:proofErr w:type="spellEnd"/>
+      <w:r>
+        <w:t xml:space="preserve"> will output a message explaining why.</w:t>
+      </w:r>
+    </w:p>
+    <w:p>
+      <w:pPr>
+        <w:pStyle w:val="NoSpacing"/>
+      </w:pPr>
+      <w:r>
+        <w:rPr>
+          <w:b/>
+        </w:rPr>
+        <w:t>Inputs:</w:t>
+      </w:r>
+      <w:r>
+        <w:t xml:space="preserve"> char *path - the relative or absolute path to change to</w:t>
+      </w:r>
+    </w:p>
+    <w:p>
+      <w:pPr>
+        <w:pStyle w:val="NoSpacing"/>
+      </w:pPr>
+      <w:r>
+        <w:rPr>
+          <w:b/>
+        </w:rPr>
+        <w:t>Outputs:</w:t>
+      </w:r>
+      <w:r>
+        <w:t xml:space="preserve"> 0 if successful directory change</w:t>
+      </w:r>
+    </w:p>
+    <w:p>
+      <w:pPr>
+        <w:pStyle w:val="NoSpacing"/>
+      </w:pPr>
+      <w:r>
+        <w:t xml:space="preserve">         -1 if the directory could not switch</w:t>
+      </w:r>
+    </w:p>
+    <w:p>
+      <w:pPr>
+        <w:pStyle w:val="NoSpacing"/>
+      </w:pPr>
+      <w:r>
+        <w:rPr>
+          <w:b/>
+        </w:rPr>
+        <w:t>Testing:</w:t>
+      </w:r>
+      <w:r>
+        <w:t xml:space="preserve"> The cd command was tested by giving valid and invalid absolute and relative addresses, on success I expected no output and an ‘ls’ command to show the changed directory, and on failure I expected a “could not change directory” message and an ‘ls’ to show no directory change. </w:t>
+      </w:r>
+    </w:p>
+    <w:p>
+      <w:pPr>
+        <w:pStyle w:val="NoSpacing"/>
+      </w:pPr>
+    </w:p>
+    <w:p>
+      <w:pPr>
+        <w:pStyle w:val="Heading3"/>
+      </w:pPr>
+      <w:r>
         <w:t>int sig(char **</w:t>
       </w:r>
       <w:proofErr w:type="spellStart"/>
@@ -898,37 +923,15 @@
         <w:t>Description:</w:t>
       </w:r>
       <w:r>
-        <w:t xml:space="preserve"> sig handles sending a signal number to a specific process. The signal</w:t>
-      </w:r>
-      <w:r>
-        <w:t xml:space="preserve"> </w:t>
-      </w:r>
-      <w:r>
-        <w:t>number is passed as the first argument and the pid to send it to is</w:t>
-      </w:r>
-      <w:r>
-        <w:t xml:space="preserve"> </w:t>
-      </w:r>
-      <w:r>
-        <w:t>given as the second argument. The function validates the two arguments</w:t>
-      </w:r>
-      <w:r>
-        <w:t xml:space="preserve"> </w:t>
-      </w:r>
-      <w:r>
-        <w:t>and then runs the kill function to send the signal if it can. If any</w:t>
-      </w:r>
-      <w:r>
-        <w:t xml:space="preserve"> </w:t>
-      </w:r>
-      <w:r>
-        <w:t>issues</w:t>
-      </w:r>
-      <w:r>
-        <w:t xml:space="preserve"> </w:t>
-      </w:r>
-      <w:r>
-        <w:t>come up a -1 is returned out, else a 0 is returned.</w:t>
+        <w:t xml:space="preserve"> sig handles sending a signal number to a specific process. The signal number is passed as the first argument and the </w:t>
+      </w:r>
+      <w:proofErr w:type="spellStart"/>
+      <w:r>
+        <w:t>pid</w:t>
+      </w:r>
+      <w:proofErr w:type="spellEnd"/>
+      <w:r>
+        <w:t xml:space="preserve"> to send it to is given as the second argument. The function validates the two arguments and then runs the kill function to send the signal if it can. If any issues come up a -1 is returned out, else a 0 is returned.</w:t>
       </w:r>
     </w:p>
     <w:p>
@@ -972,8 +975,80 @@
         <w:pStyle w:val="NoSpacing"/>
       </w:pPr>
       <w:r>
+        <w:t xml:space="preserve">         -1 if the input is invalid or kill could not run</w:t>
+      </w:r>
+    </w:p>
+    <w:p>
+      <w:pPr>
+        <w:pStyle w:val="NoSpacing"/>
+      </w:pPr>
+      <w:r>
+        <w:rPr>
+          <w:b/>
+        </w:rPr>
+        <w:t>Testing:</w:t>
+      </w:r>
+      <w:r>
+        <w:t xml:space="preserve"> sig was tested by sending signals to various processes running, including the dash process itself, and expected a response of some kind from these processes. When testing signals sent to itself, the signal handling subroutines would spit out which signal the process caught.</w:t>
+      </w:r>
+    </w:p>
+    <w:p>
+      <w:pPr>
+        <w:pStyle w:val="Heading3"/>
+      </w:pPr>
+      <w:r>
         <w:lastRenderedPageBreak/>
-        <w:t xml:space="preserve">         -1 if the input is invalid or kill could not run</w:t>
+        <w:t>int help()</w:t>
+      </w:r>
+    </w:p>
+    <w:p>
+      <w:pPr>
+        <w:pStyle w:val="NoSpacing"/>
+      </w:pPr>
+      <w:r>
+        <w:rPr>
+          <w:b/>
+        </w:rPr>
+        <w:t>Description:</w:t>
+      </w:r>
+      <w:r>
+        <w:t xml:space="preserve"> help is just a function that displays information about other valid commands. The function is split into sections where each section outputs command information in the following format:</w:t>
+      </w:r>
+      <w:r>
+        <w:br/>
+        <w:t xml:space="preserve">    CMD_NAME [REQUIRED_ARG0] {OPTIONAL_ARG}</w:t>
+      </w:r>
+      <w:r>
+        <w:br/>
+        <w:t xml:space="preserve">     - Function_Description and Notes</w:t>
+      </w:r>
+    </w:p>
+    <w:p>
+      <w:pPr>
+        <w:pStyle w:val="NoSpacing"/>
+      </w:pPr>
+      <w:r>
+        <w:rPr>
+          <w:b/>
+        </w:rPr>
+        <w:t>Inputs:</w:t>
+      </w:r>
+      <w:r>
+        <w:t xml:space="preserve"> None</w:t>
+      </w:r>
+    </w:p>
+    <w:p>
+      <w:pPr>
+        <w:pStyle w:val="NoSpacing"/>
+      </w:pPr>
+      <w:r>
+        <w:rPr>
+          <w:b/>
+        </w:rPr>
+        <w:t>Outputs:</w:t>
+      </w:r>
+      <w:r>
+        <w:t xml:space="preserve"> 0 if successful</w:t>
       </w:r>
     </w:p>
     <w:p>
@@ -987,72 +1062,203 @@
         <w:t>Testing:</w:t>
       </w:r>
       <w:r>
-        <w:t xml:space="preserve"> sig was tested by sending signals to various processes running, including the dash process itself, and expected a response of some kind from these processes. When testing signals sent to itself, the signal handling subroutines would spit out which signal the process caught.</w:t>
+        <w:t xml:space="preserve"> No testing went into this function, just spell-checking.</w:t>
+      </w:r>
+    </w:p>
+    <w:p>
+      <w:pPr>
+        <w:pStyle w:val="NoSpacing"/>
+      </w:pPr>
+    </w:p>
+    <w:p>
+      <w:pPr>
+        <w:pStyle w:val="Heading3"/>
+      </w:pPr>
+      <w:r>
+        <w:t xml:space="preserve">int </w:t>
+      </w:r>
+      <w:r>
+        <w:t>toInt</w:t>
+      </w:r>
+      <w:r>
+        <w:t>(</w:t>
       </w:r>
       <w:bookmarkStart w:id="1" w:name="_GoBack"/>
       <w:bookmarkEnd w:id="1"/>
-    </w:p>
-    <w:p>
-      <w:pPr>
-        <w:pStyle w:val="NoSpacing"/>
-      </w:pPr>
+      <w:r>
+        <w:t>char *</w:t>
+      </w:r>
+      <w:proofErr w:type="spellStart"/>
+      <w:r>
+        <w:t>str</w:t>
+      </w:r>
+      <w:proofErr w:type="spellEnd"/>
+      <w:r>
+        <w:t>, int *</w:t>
+      </w:r>
+      <w:proofErr w:type="spellStart"/>
+      <w:r>
+        <w:t>val</w:t>
+      </w:r>
+      <w:proofErr w:type="spellEnd"/>
+      <w:r>
+        <w:t>)</w:t>
+      </w:r>
+    </w:p>
+    <w:p>
+      <w:pPr>
+        <w:pStyle w:val="NoSpacing"/>
+      </w:pPr>
+      <w:r>
+        <w:rPr>
+          <w:b/>
+        </w:rPr>
+        <w:t>Description:</w:t>
+      </w:r>
+      <w:r>
+        <w:t xml:space="preserve"> </w:t>
+      </w:r>
+      <w:r>
+        <w:t>toInt converts a given input string from a c string to an integer, given the input string contains a valid integer and only a valid integer. The output is given through a pass by reference argument and the validity of the input string is given by the function’s return statement.</w:t>
+      </w:r>
+    </w:p>
+    <w:p>
+      <w:pPr>
+        <w:pStyle w:val="NoSpacing"/>
+      </w:pPr>
+      <w:r>
+        <w:rPr>
+          <w:b/>
+        </w:rPr>
+        <w:t>Inputs:</w:t>
+      </w:r>
+      <w:r>
+        <w:t xml:space="preserve"> None</w:t>
+      </w:r>
+    </w:p>
+    <w:p>
+      <w:pPr>
+        <w:pStyle w:val="NoSpacing"/>
+      </w:pPr>
+      <w:r>
+        <w:rPr>
+          <w:b/>
+        </w:rPr>
+        <w:t>Outputs:</w:t>
+      </w:r>
+      <w:r>
+        <w:t xml:space="preserve"> </w:t>
+      </w:r>
+      <w:r>
+        <w:t>*</w:t>
+      </w:r>
+      <w:proofErr w:type="spellStart"/>
+      <w:r>
+        <w:t>val</w:t>
+      </w:r>
+      <w:proofErr w:type="spellEnd"/>
+      <w:r>
+        <w:t xml:space="preserve"> – a pass by reference integer containing a converted int</w:t>
+      </w:r>
+      <w:r>
+        <w:br/>
+      </w:r>
+      <w:r>
+        <w:tab/>
+        <w:t xml:space="preserve">      0 if the string is valid </w:t>
+      </w:r>
+      <w:r>
+        <w:br/>
+        <w:t xml:space="preserve">         -1 if the string contains an invalid character (non-integer)</w:t>
+      </w:r>
+    </w:p>
+    <w:p>
+      <w:pPr>
+        <w:pStyle w:val="NoSpacing"/>
+      </w:pPr>
+      <w:r>
+        <w:rPr>
+          <w:b/>
+        </w:rPr>
+        <w:t>Testing:</w:t>
+      </w:r>
+      <w:r>
+        <w:t xml:space="preserve"> No testing went into this function, just spell-checking.</w:t>
+      </w:r>
+    </w:p>
+    <w:p>
+      <w:pPr>
+        <w:pStyle w:val="NoSpacing"/>
+        <w:ind w:left="0"/>
+      </w:pPr>
+    </w:p>
+    <w:p>
+      <w:pPr>
+        <w:pStyle w:val="NoSpacing"/>
+        <w:ind w:left="0"/>
+      </w:pPr>
+    </w:p>
+    <w:p>
+      <w:pPr>
+        <w:pStyle w:val="Heading2"/>
+        <w:rPr>
+          <w:u w:val="single"/>
+        </w:rPr>
+      </w:pPr>
+      <w:r>
+        <w:rPr>
+          <w:u w:val="single"/>
+        </w:rPr>
+        <w:t>signalHandle.h</w:t>
+      </w:r>
+    </w:p>
+    <w:p>
+      <w:pPr>
+        <w:pStyle w:val="NoSpacing"/>
+      </w:pPr>
+      <w:r>
+        <w:t>This file is used solely for handling signals and holding function prototypes and include statements.</w:t>
+      </w:r>
     </w:p>
     <w:p>
       <w:pPr>
         <w:pStyle w:val="Heading3"/>
       </w:pPr>
-      <w:r>
-        <w:t>int cd(char *path)</w:t>
-      </w:r>
-    </w:p>
-    <w:p>
-      <w:pPr>
-        <w:pStyle w:val="NoSpacing"/>
-      </w:pPr>
-      <w:r>
-        <w:rPr>
-          <w:b/>
-        </w:rPr>
-        <w:t xml:space="preserve">Description: </w:t>
-      </w:r>
-      <w:r>
-        <w:t xml:space="preserve">cd is a function that runs the </w:t>
-      </w:r>
-      <w:proofErr w:type="spellStart"/>
-      <w:r>
-        <w:t>chdir</w:t>
-      </w:r>
-      <w:proofErr w:type="spellEnd"/>
-      <w:r>
-        <w:t xml:space="preserve"> function to change the </w:t>
-      </w:r>
-      <w:r>
-        <w:t>working d</w:t>
-      </w:r>
-      <w:r>
-        <w:t xml:space="preserve">irectory given a valid path. If the given path is invalid, </w:t>
-      </w:r>
-      <w:proofErr w:type="spellStart"/>
-      <w:r>
-        <w:t>chdir</w:t>
-      </w:r>
-      <w:proofErr w:type="spellEnd"/>
-      <w:r>
-        <w:t xml:space="preserve"> will</w:t>
-      </w:r>
-      <w:r>
-        <w:t xml:space="preserve"> </w:t>
-      </w:r>
-      <w:r>
-        <w:t xml:space="preserve">fail and </w:t>
-      </w:r>
-      <w:proofErr w:type="spellStart"/>
-      <w:r>
-        <w:t>perror</w:t>
-      </w:r>
-      <w:proofErr w:type="spellEnd"/>
-      <w:r>
-        <w:t xml:space="preserve"> will output a message explaining why.</w:t>
+    </w:p>
+    <w:p>
+      <w:pPr>
+        <w:pStyle w:val="Heading2"/>
+        <w:rPr>
+          <w:u w:val="single"/>
+        </w:rPr>
+      </w:pPr>
+      <w:r>
+        <w:rPr>
+          <w:u w:val="single"/>
+        </w:rPr>
+        <w:t>signalHandle.c</w:t>
+      </w:r>
+    </w:p>
+    <w:p>
+      <w:pPr>
+        <w:pStyle w:val="Heading3"/>
+      </w:pPr>
+      <w:r>
+        <w:t>void handle_signal(int signal)</w:t>
+      </w:r>
+    </w:p>
+    <w:p>
+      <w:pPr>
+        <w:pStyle w:val="NoSpacing"/>
+      </w:pPr>
+      <w:r>
+        <w:rPr>
+          <w:b/>
+        </w:rPr>
+        <w:t>Description:</w:t>
+      </w:r>
+      <w:r>
+        <w:t xml:space="preserve"> This is an entry point for incoming signals. All signals are passed through this function first, with a generic print statement declaring what signal has been caught. If the signal can be handled in another way, such as exiting from a SIGSEGV or SIGTERM then this function will pass the control over to that function to handle the given signal.</w:t>
       </w:r>
     </w:p>
     <w:p>
@@ -1066,7 +1272,7 @@
         <w:t>Inputs:</w:t>
       </w:r>
       <w:r>
-        <w:t xml:space="preserve"> char *path - the relative or absolute path to change to</w:t>
+        <w:t xml:space="preserve"> int signal – The signal number being handled</w:t>
       </w:r>
     </w:p>
     <w:p>
@@ -1080,15 +1286,7 @@
         <w:t>Outputs:</w:t>
       </w:r>
       <w:r>
-        <w:t xml:space="preserve"> 0 if successful directory change</w:t>
-      </w:r>
-    </w:p>
-    <w:p>
-      <w:pPr>
-        <w:pStyle w:val="NoSpacing"/>
-      </w:pPr>
-      <w:r>
-        <w:t xml:space="preserve">         -1 if the directory could not switch</w:t>
+        <w:t xml:space="preserve"> None</w:t>
       </w:r>
     </w:p>
     <w:p>
@@ -1102,207 +1300,7 @@
         <w:t>Testing:</w:t>
       </w:r>
       <w:r>
-        <w:t xml:space="preserve"> The cd command was tested by giving valid and invalid absolute and relative addresses, on success I expected no output and an ‘ls’ command to show the changed directory, and on failure I expected a “could not change directory” message and an ‘ls’ to show no directory change. </w:t>
-      </w:r>
-    </w:p>
-    <w:p>
-      <w:pPr>
-        <w:pStyle w:val="NoSpacing"/>
-      </w:pPr>
-    </w:p>
-    <w:p>
-      <w:pPr>
-        <w:pStyle w:val="Heading3"/>
-      </w:pPr>
-      <w:r>
-        <w:t>int help()</w:t>
-      </w:r>
-    </w:p>
-    <w:p>
-      <w:pPr>
-        <w:pStyle w:val="NoSpacing"/>
-      </w:pPr>
-      <w:r>
-        <w:rPr>
-          <w:b/>
-        </w:rPr>
-        <w:t>Description:</w:t>
-      </w:r>
-      <w:r>
-        <w:t xml:space="preserve"> help is just a function that displays information about other valid commands. The function is split into sections where each section outputs command information in the following format:</w:t>
-      </w:r>
-      <w:r>
-        <w:br/>
-        <w:t xml:space="preserve">    CMD_NAME [REQUIRED_ARG0] {OPTIONAL_ARG}</w:t>
-      </w:r>
-      <w:r>
-        <w:br/>
-        <w:t xml:space="preserve">     - Function_Description and Notes</w:t>
-      </w:r>
-    </w:p>
-    <w:p>
-      <w:pPr>
-        <w:pStyle w:val="NoSpacing"/>
-      </w:pPr>
-      <w:r>
-        <w:rPr>
-          <w:b/>
-        </w:rPr>
-        <w:t>Inputs:</w:t>
-      </w:r>
-      <w:r>
-        <w:t xml:space="preserve"> None</w:t>
-      </w:r>
-    </w:p>
-    <w:p>
-      <w:pPr>
-        <w:pStyle w:val="NoSpacing"/>
-      </w:pPr>
-      <w:r>
-        <w:rPr>
-          <w:b/>
-        </w:rPr>
-        <w:t>Outputs:</w:t>
-      </w:r>
-      <w:r>
-        <w:t xml:space="preserve"> 0 if successful</w:t>
-      </w:r>
-    </w:p>
-    <w:p>
-      <w:pPr>
-        <w:pStyle w:val="NoSpacing"/>
-      </w:pPr>
-      <w:r>
-        <w:rPr>
-          <w:b/>
-        </w:rPr>
-        <w:t>Testing:</w:t>
-      </w:r>
-      <w:r>
-        <w:t xml:space="preserve"> No testing went into this function, just spell-checking.</w:t>
-      </w:r>
-    </w:p>
-    <w:p>
-      <w:pPr>
-        <w:pStyle w:val="NoSpacing"/>
-        <w:ind w:left="0"/>
-      </w:pPr>
-    </w:p>
-    <w:p>
-      <w:pPr>
-        <w:pStyle w:val="Heading2"/>
-        <w:rPr>
-          <w:u w:val="single"/>
-        </w:rPr>
-      </w:pPr>
-      <w:r>
-        <w:rPr>
-          <w:u w:val="single"/>
-        </w:rPr>
-        <w:t>signalHandle.h</w:t>
-      </w:r>
-    </w:p>
-    <w:p>
-      <w:pPr>
-        <w:pStyle w:val="NoSpacing"/>
-      </w:pPr>
-      <w:r>
-        <w:t>This file is used solely for handling signals and holding function prototypes and include statements.</w:t>
-      </w:r>
-    </w:p>
-    <w:p>
-      <w:pPr>
-        <w:pStyle w:val="Heading3"/>
-      </w:pPr>
-    </w:p>
-    <w:p>
-      <w:pPr>
-        <w:pStyle w:val="Heading2"/>
-        <w:rPr>
-          <w:u w:val="single"/>
-        </w:rPr>
-      </w:pPr>
-      <w:r>
-        <w:rPr>
-          <w:u w:val="single"/>
-        </w:rPr>
-        <w:t>signalHandle.c</w:t>
-      </w:r>
-    </w:p>
-    <w:p>
-      <w:pPr>
-        <w:pStyle w:val="Heading3"/>
-      </w:pPr>
-      <w:r>
-        <w:t>void handle_signal(int signal)</w:t>
-      </w:r>
-    </w:p>
-    <w:p>
-      <w:pPr>
-        <w:pStyle w:val="NoSpacing"/>
-      </w:pPr>
-      <w:r>
-        <w:rPr>
-          <w:b/>
-        </w:rPr>
-        <w:t>Description:</w:t>
-      </w:r>
-      <w:r>
-        <w:t xml:space="preserve"> </w:t>
-      </w:r>
-      <w:r>
-        <w:t>This is an entry point for incoming signals. All signals are passed through this function first, with a generic print statement declaring what signal has been caught. If the signal can be handled in another way, such as exiting from a SIGSEGV or SIGTERM then this function will pass the control over to that function to handle the given signal.</w:t>
-      </w:r>
-    </w:p>
-    <w:p>
-      <w:pPr>
-        <w:pStyle w:val="NoSpacing"/>
-      </w:pPr>
-      <w:r>
-        <w:rPr>
-          <w:b/>
-        </w:rPr>
-        <w:t>Inputs:</w:t>
-      </w:r>
-      <w:r>
-        <w:t xml:space="preserve"> </w:t>
-      </w:r>
-      <w:r>
-        <w:t>int signal – The signal number being handled</w:t>
-      </w:r>
-    </w:p>
-    <w:p>
-      <w:pPr>
-        <w:pStyle w:val="NoSpacing"/>
-      </w:pPr>
-      <w:r>
-        <w:rPr>
-          <w:b/>
-        </w:rPr>
-        <w:t>Outputs:</w:t>
-      </w:r>
-      <w:r>
-        <w:t xml:space="preserve"> </w:t>
-      </w:r>
-      <w:r>
-        <w:t>None</w:t>
-      </w:r>
-    </w:p>
-    <w:p>
-      <w:pPr>
-        <w:pStyle w:val="NoSpacing"/>
-      </w:pPr>
-      <w:r>
-        <w:rPr>
-          <w:b/>
-        </w:rPr>
-        <w:t>Testing:</w:t>
-      </w:r>
-      <w:r>
-        <w:t xml:space="preserve"> </w:t>
-      </w:r>
-      <w:r>
-        <w:t xml:space="preserve">Several signals were sent using the kill command and signal command from a separate bash terminal and a separate dash terminal, the sent signal was verified </w:t>
+        <w:t xml:space="preserve"> Several signals were sent using the kill command and signal command from a separate bash terminal and a separate dash terminal, the sent signal was verified </w:t>
       </w:r>
       <w:r>
         <w:t>by checking the received signal against it.</w:t>
@@ -2402,7 +2400,7 @@
 </file>
 
 <file path=customXml/itemProps1.xml><?xml version="1.0" encoding="utf-8"?>
-<ds:datastoreItem xmlns:ds="http://schemas.openxmlformats.org/officeDocument/2006/customXml" ds:itemID="{0CB27F15-D498-40F2-8EDB-670DF0580643}">
+<ds:datastoreItem xmlns:ds="http://schemas.openxmlformats.org/officeDocument/2006/customXml" ds:itemID="{1AAB16B6-9948-486E-BBB9-486351DB2165}">
   <ds:schemaRefs>
     <ds:schemaRef ds:uri="http://schemas.openxmlformats.org/officeDocument/2006/bibliography"/>
   </ds:schemaRefs>

</xml_diff>

<commit_message>
Fixed an error where in some linux distros the code would not compile (modified makefile to include -std=gnu11)
</commit_message>
<xml_diff>
--- a/DASH.docx
+++ b/DASH.docx
@@ -64,14 +64,62 @@
     </w:p>
     <w:p>
       <w:r>
-        <w:t xml:space="preserve">    $ gcc -</w:t>
-      </w:r>
-      <w:r>
-        <w:t>c dash.c commands.c signalHandle.c</w:t>
-      </w:r>
+        <w:t xml:space="preserve">    $ </w:t>
+      </w:r>
+      <w:proofErr w:type="spellStart"/>
+      <w:r>
+        <w:t>gcc</w:t>
+      </w:r>
+      <w:proofErr w:type="spellEnd"/>
+      <w:r>
+        <w:t xml:space="preserve"> </w:t>
+      </w:r>
+      <w:r>
+        <w:t>-</w:t>
+      </w:r>
+      <w:proofErr w:type="spellStart"/>
+      <w:r>
+        <w:t>std</w:t>
+      </w:r>
+      <w:proofErr w:type="spellEnd"/>
+      <w:r>
+        <w:t xml:space="preserve">=gnu11 </w:t>
+      </w:r>
+      <w:r>
+        <w:t>-</w:t>
+      </w:r>
+      <w:r>
+        <w:t xml:space="preserve">c dash.c </w:t>
+      </w:r>
+      <w:proofErr w:type="spellStart"/>
+      <w:r>
+        <w:t>commands.c</w:t>
+      </w:r>
+      <w:proofErr w:type="spellEnd"/>
+      <w:r>
+        <w:t xml:space="preserve"> </w:t>
+      </w:r>
+      <w:proofErr w:type="spellStart"/>
+      <w:r>
+        <w:t>signalHandle.c</w:t>
+      </w:r>
+      <w:proofErr w:type="spellEnd"/>
       <w:r>
         <w:br/>
-        <w:t xml:space="preserve">    $ gcc -o dash dash.o commands.o signalHandle.o</w:t>
+        <w:t xml:space="preserve">    $ gcc -o dash </w:t>
+      </w:r>
+      <w:proofErr w:type="gramStart"/>
+      <w:r>
+        <w:t>dash</w:t>
+      </w:r>
+      <w:bookmarkStart w:id="0" w:name="_GoBack"/>
+      <w:bookmarkEnd w:id="0"/>
+      <w:r>
+        <w:t>.o</w:t>
+      </w:r>
+      <w:proofErr w:type="gramEnd"/>
+      <w:r>
+        <w:t xml:space="preserve"> commands.o signalHandle.o</w:t>
       </w:r>
     </w:p>
     <w:p/>
@@ -472,11 +520,11 @@
       <w:r>
         <w:t xml:space="preserve"> includes a small subsection to get a specific substring of the larger file. The pattern uses the file pointer to open either “version”, “uptime”, “meminfo”, or “cpuinfo” in the /proc/ directory and the file is read in. Once read in, the contents are dumped to stdout with a header letting the user know the type of file that was read. “/proc/cpuinfo” is the only file that is handled differently in that the file is read in, then two different copies are made from the “</w:t>
       </w:r>
-      <w:bookmarkStart w:id="0" w:name="_Hlk506452239"/>
+      <w:bookmarkStart w:id="1" w:name="_Hlk506452239"/>
       <w:r>
         <w:t>vendor_id</w:t>
       </w:r>
-      <w:bookmarkEnd w:id="0"/>
+      <w:bookmarkEnd w:id="1"/>
       <w:r>
         <w:t>” line down to eof and “physical id” down to eof, the two substring lengths are subtracted from each other and a null terminator is put in the character index of that difference in the “vendor_id” substring. This string is then output to the terminal instead of the file buffer.</w:t>
       </w:r>
@@ -1075,18 +1123,7 @@
         <w:pStyle w:val="Heading3"/>
       </w:pPr>
       <w:r>
-        <w:t xml:space="preserve">int </w:t>
-      </w:r>
-      <w:r>
-        <w:t>toInt</w:t>
-      </w:r>
-      <w:r>
-        <w:t>(</w:t>
-      </w:r>
-      <w:bookmarkStart w:id="1" w:name="_GoBack"/>
-      <w:bookmarkEnd w:id="1"/>
-      <w:r>
-        <w:t>char *</w:t>
+        <w:t>int toInt(char *</w:t>
       </w:r>
       <w:proofErr w:type="spellStart"/>
       <w:r>
@@ -1116,10 +1153,7 @@
         <w:t>Description:</w:t>
       </w:r>
       <w:r>
-        <w:t xml:space="preserve"> </w:t>
-      </w:r>
-      <w:r>
-        <w:t>toInt converts a given input string from a c string to an integer, given the input string contains a valid integer and only a valid integer. The output is given through a pass by reference argument and the validity of the input string is given by the function’s return statement.</w:t>
+        <w:t xml:space="preserve"> toInt converts a given input string from a c string to an integer, given the input string contains a valid integer and only a valid integer. The output is given through a pass by reference argument and the validity of the input string is given by the function’s return statement.</w:t>
       </w:r>
     </w:p>
     <w:p>
@@ -1147,10 +1181,7 @@
         <w:t>Outputs:</w:t>
       </w:r>
       <w:r>
-        <w:t xml:space="preserve"> </w:t>
-      </w:r>
-      <w:r>
-        <w:t>*</w:t>
+        <w:t xml:space="preserve"> *</w:t>
       </w:r>
       <w:proofErr w:type="spellStart"/>
       <w:r>
@@ -2400,7 +2431,7 @@
 </file>
 
 <file path=customXml/itemProps1.xml><?xml version="1.0" encoding="utf-8"?>
-<ds:datastoreItem xmlns:ds="http://schemas.openxmlformats.org/officeDocument/2006/customXml" ds:itemID="{1AAB16B6-9948-486E-BBB9-486351DB2165}">
+<ds:datastoreItem xmlns:ds="http://schemas.openxmlformats.org/officeDocument/2006/customXml" ds:itemID="{5DCE33EE-86AE-4BF9-BDE7-7D3C383FE92B}">
   <ds:schemaRefs>
     <ds:schemaRef ds:uri="http://schemas.openxmlformats.org/officeDocument/2006/bibliography"/>
   </ds:schemaRefs>

</xml_diff>